<commit_message>
Mbenerin format daftar pengajar di report
</commit_message>
<xml_diff>
--- a/file/template/pusdiklat/evaluation/template.dok.khusus.surat.permintaan.koreksi.docx
+++ b/file/template/pusdiklat/evaluation/template.dok.khusus.surat.permintaan.koreksi.docx
@@ -22,7 +22,7 @@
         </w:tblCellMar>
       </w:tblPr>
       <w:tblGrid>
-        <w:gridCol w:w="2007"/>
+        <w:gridCol w:w="2006"/>
         <w:gridCol w:w="7311"/>
       </w:tblGrid>
       <w:tr>
@@ -31,7 +31,7 @@
         </w:trPr>
         <w:tc>
           <w:tcPr>
-            <w:tcW w:w="2007" w:type="dxa"/>
+            <w:tcW w:w="2006" w:type="dxa"/>
             <w:vMerge w:val="restart"/>
             <w:tcBorders>
               <w:top w:val="nil"/>
@@ -200,7 +200,7 @@
         </w:trPr>
         <w:tc>
           <w:tcPr>
-            <w:tcW w:w="2007" w:type="dxa"/>
+            <w:tcW w:w="2006" w:type="dxa"/>
             <w:vMerge w:val="continue"/>
             <w:tcBorders>
               <w:top w:val="nil"/>
@@ -323,10 +323,10 @@
         </w:tblCellMar>
       </w:tblPr>
       <w:tblGrid>
-        <w:gridCol w:w="1138"/>
-        <w:gridCol w:w="372"/>
+        <w:gridCol w:w="1137"/>
+        <w:gridCol w:w="371"/>
         <w:gridCol w:w="5241"/>
-        <w:gridCol w:w="2493"/>
+        <w:gridCol w:w="2494"/>
       </w:tblGrid>
       <w:tr>
         <w:trPr>
@@ -334,7 +334,7 @@
         </w:trPr>
         <w:tc>
           <w:tcPr>
-            <w:tcW w:w="1138" w:type="dxa"/>
+            <w:tcW w:w="1137" w:type="dxa"/>
             <w:tcBorders>
               <w:top w:val="nil"/>
               <w:left w:val="nil"/>
@@ -366,7 +366,7 @@
         </w:tc>
         <w:tc>
           <w:tcPr>
-            <w:tcW w:w="372" w:type="dxa"/>
+            <w:tcW w:w="371" w:type="dxa"/>
             <w:tcBorders>
               <w:top w:val="nil"/>
               <w:left w:val="nil"/>
@@ -430,7 +430,7 @@
         </w:tc>
         <w:tc>
           <w:tcPr>
-            <w:tcW w:w="2493" w:type="dxa"/>
+            <w:tcW w:w="2494" w:type="dxa"/>
             <w:tcBorders>
               <w:top w:val="nil"/>
               <w:left w:val="nil"/>
@@ -476,7 +476,7 @@
         </w:trPr>
         <w:tc>
           <w:tcPr>
-            <w:tcW w:w="1138" w:type="dxa"/>
+            <w:tcW w:w="1137" w:type="dxa"/>
             <w:tcBorders>
               <w:top w:val="nil"/>
               <w:left w:val="nil"/>
@@ -508,7 +508,7 @@
         </w:tc>
         <w:tc>
           <w:tcPr>
-            <w:tcW w:w="372" w:type="dxa"/>
+            <w:tcW w:w="371" w:type="dxa"/>
             <w:tcBorders>
               <w:top w:val="nil"/>
               <w:left w:val="nil"/>
@@ -572,7 +572,7 @@
         </w:tc>
         <w:tc>
           <w:tcPr>
-            <w:tcW w:w="2493" w:type="dxa"/>
+            <w:tcW w:w="2494" w:type="dxa"/>
             <w:tcBorders>
               <w:top w:val="nil"/>
               <w:left w:val="nil"/>
@@ -608,7 +608,7 @@
         </w:trPr>
         <w:tc>
           <w:tcPr>
-            <w:tcW w:w="1138" w:type="dxa"/>
+            <w:tcW w:w="1137" w:type="dxa"/>
             <w:tcBorders>
               <w:top w:val="nil"/>
               <w:left w:val="nil"/>
@@ -640,7 +640,7 @@
         </w:tc>
         <w:tc>
           <w:tcPr>
-            <w:tcW w:w="372" w:type="dxa"/>
+            <w:tcW w:w="371" w:type="dxa"/>
             <w:tcBorders>
               <w:top w:val="nil"/>
               <w:left w:val="nil"/>
@@ -704,7 +704,7 @@
         </w:tc>
         <w:tc>
           <w:tcPr>
-            <w:tcW w:w="2493" w:type="dxa"/>
+            <w:tcW w:w="2494" w:type="dxa"/>
             <w:tcBorders>
               <w:top w:val="nil"/>
               <w:left w:val="nil"/>
@@ -772,7 +772,7 @@
         </w:tblCellMar>
       </w:tblPr>
       <w:tblGrid>
-        <w:gridCol w:w="816"/>
+        <w:gridCol w:w="815"/>
         <w:gridCol w:w="8428"/>
       </w:tblGrid>
       <w:tr>
@@ -781,7 +781,7 @@
         </w:trPr>
         <w:tc>
           <w:tcPr>
-            <w:tcW w:w="816" w:type="dxa"/>
+            <w:tcW w:w="815" w:type="dxa"/>
             <w:tcBorders>
               <w:top w:val="nil"/>
               <w:left w:val="nil"/>
@@ -841,7 +841,25 @@
                 <w:bCs/>
                 <w:lang w:val="id-ID"/>
               </w:rPr>
-              <w:t>[onshow.daftar_pengajar]</w:t>
+              <w:t>[onshow.daftar_pengajar;</w:t>
+            </w:r>
+            <w:r>
+              <w:rPr>
+                <w:rFonts w:cs="Arial" w:ascii="Arial" w:hAnsi="Arial"/>
+                <w:b/>
+                <w:bCs/>
+                <w:lang w:val="id-ID"/>
+              </w:rPr>
+              <w:t>strconv=no</w:t>
+            </w:r>
+            <w:r>
+              <w:rPr>
+                <w:rFonts w:cs="Arial" w:ascii="Arial" w:hAnsi="Arial"/>
+                <w:b/>
+                <w:bCs/>
+                <w:lang w:val="id-ID"/>
+              </w:rPr>
+              <w:t>]</w:t>
             </w:r>
           </w:p>
           <w:p>
@@ -979,21 +997,7 @@
           <w:rFonts w:cs="Arial" w:ascii="Arial" w:hAnsi="Arial"/>
           <w:lang w:val="id-ID"/>
         </w:rPr>
-        <w:t>[onshow.nama_instansi_</w:t>
-      </w:r>
-      <w:r>
-        <w:rPr>
-          <w:rFonts w:cs="Arial" w:ascii="Arial" w:hAnsi="Arial"/>
-          <w:lang w:val="id-ID"/>
-        </w:rPr>
-        <w:t>kecil</w:t>
-      </w:r>
-      <w:r>
-        <w:rPr>
-          <w:rFonts w:cs="Arial" w:ascii="Arial" w:hAnsi="Arial"/>
-          <w:lang w:val="id-ID"/>
-        </w:rPr>
-        <w:t xml:space="preserve">] </w:t>
+        <w:t xml:space="preserve">[onshow.nama_instansi_kecil] </w:t>
       </w:r>
       <w:r>
         <w:rPr>
@@ -1054,21 +1058,7 @@
           <w:rFonts w:cs="Arial" w:ascii="Arial" w:hAnsi="Arial"/>
           <w:lang w:val="id-ID"/>
         </w:rPr>
-        <w:t>[onshow.nama_instansi_</w:t>
-      </w:r>
-      <w:r>
-        <w:rPr>
-          <w:rFonts w:cs="Arial" w:ascii="Arial" w:hAnsi="Arial"/>
-          <w:lang w:val="id-ID"/>
-        </w:rPr>
-        <w:t>kecil</w:t>
-      </w:r>
-      <w:r>
-        <w:rPr>
-          <w:rFonts w:cs="Arial" w:ascii="Arial" w:hAnsi="Arial"/>
-          <w:lang w:val="id-ID"/>
-        </w:rPr>
-        <w:t xml:space="preserve">] </w:t>
+        <w:t xml:space="preserve">[onshow.nama_instansi_kecil] </w:t>
       </w:r>
       <w:r>
         <w:rPr>
@@ -1193,7 +1183,7 @@
         </w:tblCellMar>
       </w:tblPr>
       <w:tblGrid>
-        <w:gridCol w:w="5352"/>
+        <w:gridCol w:w="5351"/>
         <w:gridCol w:w="3892"/>
       </w:tblGrid>
       <w:tr>
@@ -1202,7 +1192,7 @@
         </w:trPr>
         <w:tc>
           <w:tcPr>
-            <w:tcW w:w="5352" w:type="dxa"/>
+            <w:tcW w:w="5351" w:type="dxa"/>
             <w:tcBorders>
               <w:top w:val="nil"/>
               <w:left w:val="nil"/>
@@ -1266,7 +1256,7 @@
         </w:trPr>
         <w:tc>
           <w:tcPr>
-            <w:tcW w:w="5352" w:type="dxa"/>
+            <w:tcW w:w="5351" w:type="dxa"/>
             <w:tcBorders>
               <w:top w:val="nil"/>
               <w:left w:val="nil"/>
@@ -1359,7 +1349,7 @@
         </w:trPr>
         <w:tc>
           <w:tcPr>
-            <w:tcW w:w="5352" w:type="dxa"/>
+            <w:tcW w:w="5351" w:type="dxa"/>
             <w:tcBorders>
               <w:top w:val="nil"/>
               <w:left w:val="nil"/>

</xml_diff>